<commit_message>
Carregamento inicial do ficheiro no branch develop
</commit_message>
<xml_diff>
--- a/relatório-ProjetoFinalDas.docx
+++ b/relatório-ProjetoFinalDas.docx
@@ -647,6 +647,610 @@
                     <a:xfrm>
                       <a:off x="0" y="0"/>
                       <a:ext cx="5400040" cy="2966085"/>
+                    </a:xfrm>
+                    <a:prstGeom prst="rect">
+                      <a:avLst/>
+                    </a:prstGeom>
+                    <a:noFill/>
+                    <a:ln>
+                      <a:noFill/>
+                    </a:ln>
+                  </pic:spPr>
+                </pic:pic>
+              </a:graphicData>
+            </a:graphic>
+          </wp:inline>
+        </w:drawing>
+      </w:r>
+    </w:p>
+    <w:p>
+      <w:pPr>
+        <w:tabs>
+          <w:tab w:val="left" w:pos="6960"/>
+        </w:tabs>
+        <w:rPr>
+          <w:b/>
+          <w:bCs/>
+          <w:color w:val="000000" w:themeColor="text1"/>
+          <w:u w:val="single"/>
+          <w14:shadow w14:blurRad="38100" w14:dist="19050" w14:dir="2700000" w14:sx="100000" w14:sy="100000" w14:kx="0" w14:ky="0" w14:algn="tl">
+            <w14:schemeClr w14:val="dk1">
+              <w14:alpha w14:val="60000"/>
+            </w14:schemeClr>
+          </w14:shadow>
+          <w14:textOutline w14:w="0" w14:cap="flat" w14:cmpd="sng" w14:algn="ctr">
+            <w14:noFill/>
+            <w14:prstDash w14:val="solid"/>
+            <w14:round/>
+          </w14:textOutline>
+        </w:rPr>
+      </w:pPr>
+    </w:p>
+    <w:p>
+      <w:pPr>
+        <w:tabs>
+          <w:tab w:val="left" w:pos="6960"/>
+        </w:tabs>
+        <w:rPr>
+          <w:b/>
+          <w:bCs/>
+          <w:color w:val="000000" w:themeColor="text1"/>
+          <w:u w:val="single"/>
+          <w14:shadow w14:blurRad="38100" w14:dist="19050" w14:dir="2700000" w14:sx="100000" w14:sy="100000" w14:kx="0" w14:ky="0" w14:algn="tl">
+            <w14:schemeClr w14:val="dk1">
+              <w14:alpha w14:val="60000"/>
+            </w14:schemeClr>
+          </w14:shadow>
+          <w14:textOutline w14:w="0" w14:cap="flat" w14:cmpd="sng" w14:algn="ctr">
+            <w14:noFill/>
+            <w14:prstDash w14:val="solid"/>
+            <w14:round/>
+          </w14:textOutline>
+        </w:rPr>
+      </w:pPr>
+      <w:r>
+        <w:rPr>
+          <w:noProof/>
+        </w:rPr>
+        <w:drawing>
+          <wp:inline distT="0" distB="0" distL="0" distR="0" wp14:anchorId="5500A758" wp14:editId="76A60E3B">
+            <wp:extent cx="5400040" cy="641985"/>
+            <wp:effectExtent l="0" t="0" r="0" b="5715"/>
+            <wp:docPr id="4" name="Picture 4"/>
+            <wp:cNvGraphicFramePr>
+              <a:graphicFrameLocks xmlns:a="http://schemas.openxmlformats.org/drawingml/2006/main" noChangeAspect="1"/>
+            </wp:cNvGraphicFramePr>
+            <a:graphic xmlns:a="http://schemas.openxmlformats.org/drawingml/2006/main">
+              <a:graphicData uri="http://schemas.openxmlformats.org/drawingml/2006/picture">
+                <pic:pic xmlns:pic="http://schemas.openxmlformats.org/drawingml/2006/picture">
+                  <pic:nvPicPr>
+                    <pic:cNvPr id="0" name="Picture 3"/>
+                    <pic:cNvPicPr>
+                      <a:picLocks noChangeAspect="1" noChangeArrowheads="1"/>
+                    </pic:cNvPicPr>
+                  </pic:nvPicPr>
+                  <pic:blipFill>
+                    <a:blip r:embed="rId9">
+                      <a:extLst>
+                        <a:ext uri="{28A0092B-C50C-407E-A947-70E740481C1C}">
+                          <a14:useLocalDpi xmlns:a14="http://schemas.microsoft.com/office/drawing/2010/main" val="0"/>
+                        </a:ext>
+                      </a:extLst>
+                    </a:blip>
+                    <a:srcRect/>
+                    <a:stretch>
+                      <a:fillRect/>
+                    </a:stretch>
+                  </pic:blipFill>
+                  <pic:spPr bwMode="auto">
+                    <a:xfrm>
+                      <a:off x="0" y="0"/>
+                      <a:ext cx="5400040" cy="641985"/>
+                    </a:xfrm>
+                    <a:prstGeom prst="rect">
+                      <a:avLst/>
+                    </a:prstGeom>
+                    <a:noFill/>
+                    <a:ln>
+                      <a:noFill/>
+                    </a:ln>
+                  </pic:spPr>
+                </pic:pic>
+              </a:graphicData>
+            </a:graphic>
+          </wp:inline>
+        </w:drawing>
+      </w:r>
+    </w:p>
+    <w:p>
+      <w:pPr>
+        <w:tabs>
+          <w:tab w:val="left" w:pos="6960"/>
+        </w:tabs>
+        <w:rPr>
+          <w:b/>
+          <w:bCs/>
+          <w:color w:val="000000" w:themeColor="text1"/>
+          <w:u w:val="single"/>
+          <w14:shadow w14:blurRad="38100" w14:dist="19050" w14:dir="2700000" w14:sx="100000" w14:sy="100000" w14:kx="0" w14:ky="0" w14:algn="tl">
+            <w14:schemeClr w14:val="dk1">
+              <w14:alpha w14:val="60000"/>
+            </w14:schemeClr>
+          </w14:shadow>
+          <w14:textOutline w14:w="0" w14:cap="flat" w14:cmpd="sng" w14:algn="ctr">
+            <w14:noFill/>
+            <w14:prstDash w14:val="solid"/>
+            <w14:round/>
+          </w14:textOutline>
+        </w:rPr>
+      </w:pPr>
+      <w:r>
+        <w:rPr>
+          <w:noProof/>
+        </w:rPr>
+        <w:drawing>
+          <wp:inline distT="0" distB="0" distL="0" distR="0" wp14:anchorId="6E9C2F20" wp14:editId="30C94276">
+            <wp:extent cx="5400040" cy="1906905"/>
+            <wp:effectExtent l="0" t="0" r="0" b="0"/>
+            <wp:docPr id="5" name="Picture 5" descr="Text&#10;&#10;Description automatically generated"/>
+            <wp:cNvGraphicFramePr>
+              <a:graphicFrameLocks xmlns:a="http://schemas.openxmlformats.org/drawingml/2006/main" noChangeAspect="1"/>
+            </wp:cNvGraphicFramePr>
+            <a:graphic xmlns:a="http://schemas.openxmlformats.org/drawingml/2006/main">
+              <a:graphicData uri="http://schemas.openxmlformats.org/drawingml/2006/picture">
+                <pic:pic xmlns:pic="http://schemas.openxmlformats.org/drawingml/2006/picture">
+                  <pic:nvPicPr>
+                    <pic:cNvPr id="5" name="Picture 5" descr="Text&#10;&#10;Description automatically generated"/>
+                    <pic:cNvPicPr>
+                      <a:picLocks noChangeAspect="1" noChangeArrowheads="1"/>
+                    </pic:cNvPicPr>
+                  </pic:nvPicPr>
+                  <pic:blipFill>
+                    <a:blip r:embed="rId10">
+                      <a:extLst>
+                        <a:ext uri="{28A0092B-C50C-407E-A947-70E740481C1C}">
+                          <a14:useLocalDpi xmlns:a14="http://schemas.microsoft.com/office/drawing/2010/main" val="0"/>
+                        </a:ext>
+                      </a:extLst>
+                    </a:blip>
+                    <a:srcRect/>
+                    <a:stretch>
+                      <a:fillRect/>
+                    </a:stretch>
+                  </pic:blipFill>
+                  <pic:spPr bwMode="auto">
+                    <a:xfrm>
+                      <a:off x="0" y="0"/>
+                      <a:ext cx="5400040" cy="1906905"/>
+                    </a:xfrm>
+                    <a:prstGeom prst="rect">
+                      <a:avLst/>
+                    </a:prstGeom>
+                    <a:noFill/>
+                    <a:ln>
+                      <a:noFill/>
+                    </a:ln>
+                  </pic:spPr>
+                </pic:pic>
+              </a:graphicData>
+            </a:graphic>
+          </wp:inline>
+        </w:drawing>
+      </w:r>
+    </w:p>
+    <w:p>
+      <w:pPr>
+        <w:tabs>
+          <w:tab w:val="left" w:pos="6960"/>
+        </w:tabs>
+        <w:rPr>
+          <w:b/>
+          <w:bCs/>
+          <w:color w:val="000000" w:themeColor="text1"/>
+          <w:u w:val="single"/>
+          <w14:shadow w14:blurRad="38100" w14:dist="19050" w14:dir="2700000" w14:sx="100000" w14:sy="100000" w14:kx="0" w14:ky="0" w14:algn="tl">
+            <w14:schemeClr w14:val="dk1">
+              <w14:alpha w14:val="60000"/>
+            </w14:schemeClr>
+          </w14:shadow>
+          <w14:textOutline w14:w="0" w14:cap="flat" w14:cmpd="sng" w14:algn="ctr">
+            <w14:noFill/>
+            <w14:prstDash w14:val="solid"/>
+            <w14:round/>
+          </w14:textOutline>
+        </w:rPr>
+      </w:pPr>
+    </w:p>
+    <w:p>
+      <w:pPr>
+        <w:tabs>
+          <w:tab w:val="left" w:pos="6960"/>
+        </w:tabs>
+        <w:rPr>
+          <w:b/>
+          <w:bCs/>
+          <w:color w:val="000000" w:themeColor="text1"/>
+          <w:u w:val="single"/>
+          <w14:shadow w14:blurRad="38100" w14:dist="19050" w14:dir="2700000" w14:sx="100000" w14:sy="100000" w14:kx="0" w14:ky="0" w14:algn="tl">
+            <w14:schemeClr w14:val="dk1">
+              <w14:alpha w14:val="60000"/>
+            </w14:schemeClr>
+          </w14:shadow>
+          <w14:textOutline w14:w="0" w14:cap="flat" w14:cmpd="sng" w14:algn="ctr">
+            <w14:noFill/>
+            <w14:prstDash w14:val="solid"/>
+            <w14:round/>
+          </w14:textOutline>
+        </w:rPr>
+      </w:pPr>
+    </w:p>
+    <w:p>
+      <w:pPr>
+        <w:tabs>
+          <w:tab w:val="left" w:pos="6960"/>
+        </w:tabs>
+        <w:rPr>
+          <w:b/>
+          <w:bCs/>
+          <w:color w:val="000000" w:themeColor="text1"/>
+          <w:u w:val="single"/>
+          <w14:shadow w14:blurRad="38100" w14:dist="19050" w14:dir="2700000" w14:sx="100000" w14:sy="100000" w14:kx="0" w14:ky="0" w14:algn="tl">
+            <w14:schemeClr w14:val="dk1">
+              <w14:alpha w14:val="60000"/>
+            </w14:schemeClr>
+          </w14:shadow>
+          <w14:textOutline w14:w="0" w14:cap="flat" w14:cmpd="sng" w14:algn="ctr">
+            <w14:noFill/>
+            <w14:prstDash w14:val="solid"/>
+            <w14:round/>
+          </w14:textOutline>
+        </w:rPr>
+      </w:pPr>
+    </w:p>
+    <w:p>
+      <w:pPr>
+        <w:tabs>
+          <w:tab w:val="left" w:pos="6960"/>
+        </w:tabs>
+        <w:rPr>
+          <w:b/>
+          <w:bCs/>
+          <w:color w:val="000000" w:themeColor="text1"/>
+          <w:u w:val="single"/>
+          <w14:shadow w14:blurRad="38100" w14:dist="19050" w14:dir="2700000" w14:sx="100000" w14:sy="100000" w14:kx="0" w14:ky="0" w14:algn="tl">
+            <w14:schemeClr w14:val="dk1">
+              <w14:alpha w14:val="60000"/>
+            </w14:schemeClr>
+          </w14:shadow>
+          <w14:textOutline w14:w="0" w14:cap="flat" w14:cmpd="sng" w14:algn="ctr">
+            <w14:noFill/>
+            <w14:prstDash w14:val="solid"/>
+            <w14:round/>
+          </w14:textOutline>
+        </w:rPr>
+      </w:pPr>
+    </w:p>
+    <w:p>
+      <w:pPr>
+        <w:tabs>
+          <w:tab w:val="left" w:pos="6960"/>
+        </w:tabs>
+        <w:rPr>
+          <w:b/>
+          <w:bCs/>
+          <w:color w:val="000000" w:themeColor="text1"/>
+          <w:u w:val="single"/>
+          <w14:shadow w14:blurRad="38100" w14:dist="19050" w14:dir="2700000" w14:sx="100000" w14:sy="100000" w14:kx="0" w14:ky="0" w14:algn="tl">
+            <w14:schemeClr w14:val="dk1">
+              <w14:alpha w14:val="60000"/>
+            </w14:schemeClr>
+          </w14:shadow>
+          <w14:textOutline w14:w="0" w14:cap="flat" w14:cmpd="sng" w14:algn="ctr">
+            <w14:noFill/>
+            <w14:prstDash w14:val="solid"/>
+            <w14:round/>
+          </w14:textOutline>
+        </w:rPr>
+      </w:pPr>
+    </w:p>
+    <w:p>
+      <w:pPr>
+        <w:tabs>
+          <w:tab w:val="left" w:pos="6960"/>
+        </w:tabs>
+        <w:rPr>
+          <w:b/>
+          <w:bCs/>
+          <w:color w:val="000000" w:themeColor="text1"/>
+          <w:u w:val="single"/>
+          <w14:shadow w14:blurRad="38100" w14:dist="19050" w14:dir="2700000" w14:sx="100000" w14:sy="100000" w14:kx="0" w14:ky="0" w14:algn="tl">
+            <w14:schemeClr w14:val="dk1">
+              <w14:alpha w14:val="60000"/>
+            </w14:schemeClr>
+          </w14:shadow>
+          <w14:textOutline w14:w="0" w14:cap="flat" w14:cmpd="sng" w14:algn="ctr">
+            <w14:noFill/>
+            <w14:prstDash w14:val="solid"/>
+            <w14:round/>
+          </w14:textOutline>
+        </w:rPr>
+      </w:pPr>
+    </w:p>
+    <w:p>
+      <w:pPr>
+        <w:tabs>
+          <w:tab w:val="left" w:pos="6960"/>
+        </w:tabs>
+        <w:rPr>
+          <w:b/>
+          <w:bCs/>
+          <w:color w:val="000000" w:themeColor="text1"/>
+          <w:u w:val="single"/>
+          <w14:shadow w14:blurRad="38100" w14:dist="19050" w14:dir="2700000" w14:sx="100000" w14:sy="100000" w14:kx="0" w14:ky="0" w14:algn="tl">
+            <w14:schemeClr w14:val="dk1">
+              <w14:alpha w14:val="60000"/>
+            </w14:schemeClr>
+          </w14:shadow>
+          <w14:textOutline w14:w="0" w14:cap="flat" w14:cmpd="sng" w14:algn="ctr">
+            <w14:noFill/>
+            <w14:prstDash w14:val="solid"/>
+            <w14:round/>
+          </w14:textOutline>
+        </w:rPr>
+      </w:pPr>
+      <w:r>
+        <w:rPr>
+          <w:b/>
+          <w:bCs/>
+          <w:color w:val="000000" w:themeColor="text1"/>
+          <w:u w:val="single"/>
+          <w14:shadow w14:blurRad="38100" w14:dist="19050" w14:dir="2700000" w14:sx="100000" w14:sy="100000" w14:kx="0" w14:ky="0" w14:algn="tl">
+            <w14:schemeClr w14:val="dk1">
+              <w14:alpha w14:val="60000"/>
+            </w14:schemeClr>
+          </w14:shadow>
+          <w14:textOutline w14:w="0" w14:cap="flat" w14:cmpd="sng" w14:algn="ctr">
+            <w14:noFill/>
+            <w14:prstDash w14:val="solid"/>
+            <w14:round/>
+          </w14:textOutline>
+        </w:rPr>
+        <w:lastRenderedPageBreak/>
+        <w:t>C</w:t>
+      </w:r>
+      <w:r>
+        <w:rPr>
+          <w:b/>
+          <w:bCs/>
+          <w:color w:val="000000" w:themeColor="text1"/>
+          <w:u w:val="single"/>
+          <w14:shadow w14:blurRad="38100" w14:dist="19050" w14:dir="2700000" w14:sx="100000" w14:sy="100000" w14:kx="0" w14:ky="0" w14:algn="tl">
+            <w14:schemeClr w14:val="dk1">
+              <w14:alpha w14:val="60000"/>
+            </w14:schemeClr>
+          </w14:shadow>
+          <w14:textOutline w14:w="0" w14:cap="flat" w14:cmpd="sng" w14:algn="ctr">
+            <w14:noFill/>
+            <w14:prstDash w14:val="solid"/>
+            <w14:round/>
+          </w14:textOutline>
+        </w:rPr>
+        <w:t>arregamento inicial do ficheiro no branch develop</w:t>
+      </w:r>
+    </w:p>
+    <w:p>
+      <w:pPr>
+        <w:tabs>
+          <w:tab w:val="left" w:pos="6960"/>
+        </w:tabs>
+        <w:rPr>
+          <w:b/>
+          <w:bCs/>
+          <w:color w:val="000000" w:themeColor="text1"/>
+          <w:u w:val="single"/>
+          <w14:shadow w14:blurRad="38100" w14:dist="19050" w14:dir="2700000" w14:sx="100000" w14:sy="100000" w14:kx="0" w14:ky="0" w14:algn="tl">
+            <w14:schemeClr w14:val="dk1">
+              <w14:alpha w14:val="60000"/>
+            </w14:schemeClr>
+          </w14:shadow>
+          <w14:textOutline w14:w="0" w14:cap="flat" w14:cmpd="sng" w14:algn="ctr">
+            <w14:noFill/>
+            <w14:prstDash w14:val="solid"/>
+            <w14:round/>
+          </w14:textOutline>
+        </w:rPr>
+      </w:pPr>
+      <w:r>
+        <w:rPr>
+          <w:noProof/>
+        </w:rPr>
+        <w:drawing>
+          <wp:inline distT="0" distB="0" distL="0" distR="0" wp14:anchorId="4FA024D1" wp14:editId="671B20ED">
+            <wp:extent cx="5400040" cy="2262505"/>
+            <wp:effectExtent l="0" t="0" r="0" b="4445"/>
+            <wp:docPr id="6" name="Picture 6" descr="A screenshot of a computer&#10;&#10;Description automatically generated with medium confidence"/>
+            <wp:cNvGraphicFramePr>
+              <a:graphicFrameLocks xmlns:a="http://schemas.openxmlformats.org/drawingml/2006/main" noChangeAspect="1"/>
+            </wp:cNvGraphicFramePr>
+            <a:graphic xmlns:a="http://schemas.openxmlformats.org/drawingml/2006/main">
+              <a:graphicData uri="http://schemas.openxmlformats.org/drawingml/2006/picture">
+                <pic:pic xmlns:pic="http://schemas.openxmlformats.org/drawingml/2006/picture">
+                  <pic:nvPicPr>
+                    <pic:cNvPr id="6" name="Picture 6" descr="A screenshot of a computer&#10;&#10;Description automatically generated with medium confidence"/>
+                    <pic:cNvPicPr>
+                      <a:picLocks noChangeAspect="1" noChangeArrowheads="1"/>
+                    </pic:cNvPicPr>
+                  </pic:nvPicPr>
+                  <pic:blipFill>
+                    <a:blip r:embed="rId11" cstate="print">
+                      <a:extLst>
+                        <a:ext uri="{28A0092B-C50C-407E-A947-70E740481C1C}">
+                          <a14:useLocalDpi xmlns:a14="http://schemas.microsoft.com/office/drawing/2010/main" val="0"/>
+                        </a:ext>
+                      </a:extLst>
+                    </a:blip>
+                    <a:srcRect/>
+                    <a:stretch>
+                      <a:fillRect/>
+                    </a:stretch>
+                  </pic:blipFill>
+                  <pic:spPr bwMode="auto">
+                    <a:xfrm>
+                      <a:off x="0" y="0"/>
+                      <a:ext cx="5400040" cy="2262505"/>
+                    </a:xfrm>
+                    <a:prstGeom prst="rect">
+                      <a:avLst/>
+                    </a:prstGeom>
+                    <a:noFill/>
+                    <a:ln>
+                      <a:noFill/>
+                    </a:ln>
+                  </pic:spPr>
+                </pic:pic>
+              </a:graphicData>
+            </a:graphic>
+          </wp:inline>
+        </w:drawing>
+      </w:r>
+    </w:p>
+    <w:p>
+      <w:pPr>
+        <w:tabs>
+          <w:tab w:val="left" w:pos="6960"/>
+        </w:tabs>
+        <w:rPr>
+          <w:b/>
+          <w:bCs/>
+          <w:color w:val="000000" w:themeColor="text1"/>
+          <w:u w:val="single"/>
+          <w14:shadow w14:blurRad="38100" w14:dist="19050" w14:dir="2700000" w14:sx="100000" w14:sy="100000" w14:kx="0" w14:ky="0" w14:algn="tl">
+            <w14:schemeClr w14:val="dk1">
+              <w14:alpha w14:val="60000"/>
+            </w14:schemeClr>
+          </w14:shadow>
+          <w14:textOutline w14:w="0" w14:cap="flat" w14:cmpd="sng" w14:algn="ctr">
+            <w14:noFill/>
+            <w14:prstDash w14:val="solid"/>
+            <w14:round/>
+          </w14:textOutline>
+        </w:rPr>
+      </w:pPr>
+      <w:r>
+        <w:rPr>
+          <w:noProof/>
+        </w:rPr>
+        <w:drawing>
+          <wp:inline distT="0" distB="0" distL="0" distR="0" wp14:anchorId="37C64000" wp14:editId="3C097015">
+            <wp:extent cx="5400040" cy="3018790"/>
+            <wp:effectExtent l="0" t="0" r="0" b="0"/>
+            <wp:docPr id="8" name="Picture 8" descr="A screenshot of a computer&#10;&#10;Description automatically generated with medium confidence"/>
+            <wp:cNvGraphicFramePr>
+              <a:graphicFrameLocks xmlns:a="http://schemas.openxmlformats.org/drawingml/2006/main" noChangeAspect="1"/>
+            </wp:cNvGraphicFramePr>
+            <a:graphic xmlns:a="http://schemas.openxmlformats.org/drawingml/2006/main">
+              <a:graphicData uri="http://schemas.openxmlformats.org/drawingml/2006/picture">
+                <pic:pic xmlns:pic="http://schemas.openxmlformats.org/drawingml/2006/picture">
+                  <pic:nvPicPr>
+                    <pic:cNvPr id="8" name="Picture 8" descr="A screenshot of a computer&#10;&#10;Description automatically generated with medium confidence"/>
+                    <pic:cNvPicPr>
+                      <a:picLocks noChangeAspect="1" noChangeArrowheads="1"/>
+                    </pic:cNvPicPr>
+                  </pic:nvPicPr>
+                  <pic:blipFill>
+                    <a:blip r:embed="rId12" cstate="print">
+                      <a:extLst>
+                        <a:ext uri="{28A0092B-C50C-407E-A947-70E740481C1C}">
+                          <a14:useLocalDpi xmlns:a14="http://schemas.microsoft.com/office/drawing/2010/main" val="0"/>
+                        </a:ext>
+                      </a:extLst>
+                    </a:blip>
+                    <a:srcRect/>
+                    <a:stretch>
+                      <a:fillRect/>
+                    </a:stretch>
+                  </pic:blipFill>
+                  <pic:spPr bwMode="auto">
+                    <a:xfrm>
+                      <a:off x="0" y="0"/>
+                      <a:ext cx="5400040" cy="3018790"/>
+                    </a:xfrm>
+                    <a:prstGeom prst="rect">
+                      <a:avLst/>
+                    </a:prstGeom>
+                    <a:noFill/>
+                    <a:ln>
+                      <a:noFill/>
+                    </a:ln>
+                  </pic:spPr>
+                </pic:pic>
+              </a:graphicData>
+            </a:graphic>
+          </wp:inline>
+        </w:drawing>
+      </w:r>
+    </w:p>
+    <w:p>
+      <w:pPr>
+        <w:tabs>
+          <w:tab w:val="left" w:pos="6960"/>
+        </w:tabs>
+        <w:rPr>
+          <w:b/>
+          <w:bCs/>
+          <w:color w:val="000000" w:themeColor="text1"/>
+          <w:u w:val="single"/>
+          <w14:shadow w14:blurRad="38100" w14:dist="19050" w14:dir="2700000" w14:sx="100000" w14:sy="100000" w14:kx="0" w14:ky="0" w14:algn="tl">
+            <w14:schemeClr w14:val="dk1">
+              <w14:alpha w14:val="60000"/>
+            </w14:schemeClr>
+          </w14:shadow>
+          <w14:textOutline w14:w="0" w14:cap="flat" w14:cmpd="sng" w14:algn="ctr">
+            <w14:noFill/>
+            <w14:prstDash w14:val="solid"/>
+            <w14:round/>
+          </w14:textOutline>
+        </w:rPr>
+      </w:pPr>
+      <w:r>
+        <w:rPr>
+          <w:noProof/>
+        </w:rPr>
+        <w:lastRenderedPageBreak/>
+        <w:drawing>
+          <wp:inline distT="0" distB="0" distL="0" distR="0" wp14:anchorId="43A47656" wp14:editId="67765216">
+            <wp:extent cx="5400040" cy="3364230"/>
+            <wp:effectExtent l="0" t="0" r="0" b="7620"/>
+            <wp:docPr id="9" name="Picture 9" descr="A screenshot of a computer&#10;&#10;Description automatically generated"/>
+            <wp:cNvGraphicFramePr>
+              <a:graphicFrameLocks xmlns:a="http://schemas.openxmlformats.org/drawingml/2006/main" noChangeAspect="1"/>
+            </wp:cNvGraphicFramePr>
+            <a:graphic xmlns:a="http://schemas.openxmlformats.org/drawingml/2006/main">
+              <a:graphicData uri="http://schemas.openxmlformats.org/drawingml/2006/picture">
+                <pic:pic xmlns:pic="http://schemas.openxmlformats.org/drawingml/2006/picture">
+                  <pic:nvPicPr>
+                    <pic:cNvPr id="9" name="Picture 9" descr="A screenshot of a computer&#10;&#10;Description automatically generated"/>
+                    <pic:cNvPicPr>
+                      <a:picLocks noChangeAspect="1" noChangeArrowheads="1"/>
+                    </pic:cNvPicPr>
+                  </pic:nvPicPr>
+                  <pic:blipFill>
+                    <a:blip r:embed="rId13" cstate="print">
+                      <a:extLst>
+                        <a:ext uri="{28A0092B-C50C-407E-A947-70E740481C1C}">
+                          <a14:useLocalDpi xmlns:a14="http://schemas.microsoft.com/office/drawing/2010/main" val="0"/>
+                        </a:ext>
+                      </a:extLst>
+                    </a:blip>
+                    <a:srcRect/>
+                    <a:stretch>
+                      <a:fillRect/>
+                    </a:stretch>
+                  </pic:blipFill>
+                  <pic:spPr bwMode="auto">
+                    <a:xfrm>
+                      <a:off x="0" y="0"/>
+                      <a:ext cx="5400040" cy="3364230"/>
                     </a:xfrm>
                     <a:prstGeom prst="rect">
                       <a:avLst/>

</xml_diff>

<commit_message>
5 alterações no próprio branch develop com os devidos comentários
</commit_message>
<xml_diff>
--- a/relatório-ProjetoFinalDas.docx
+++ b/relatório-ProjetoFinalDas.docx
@@ -1251,6 +1251,295 @@
                     <a:xfrm>
                       <a:off x="0" y="0"/>
                       <a:ext cx="5400040" cy="3364230"/>
+                    </a:xfrm>
+                    <a:prstGeom prst="rect">
+                      <a:avLst/>
+                    </a:prstGeom>
+                    <a:noFill/>
+                    <a:ln>
+                      <a:noFill/>
+                    </a:ln>
+                  </pic:spPr>
+                </pic:pic>
+              </a:graphicData>
+            </a:graphic>
+          </wp:inline>
+        </w:drawing>
+      </w:r>
+    </w:p>
+    <w:p>
+      <w:pPr>
+        <w:tabs>
+          <w:tab w:val="left" w:pos="6960"/>
+        </w:tabs>
+        <w:rPr>
+          <w:b/>
+          <w:bCs/>
+          <w:color w:val="000000" w:themeColor="text1"/>
+          <w:u w:val="single"/>
+          <w14:shadow w14:blurRad="38100" w14:dist="19050" w14:dir="2700000" w14:sx="100000" w14:sy="100000" w14:kx="0" w14:ky="0" w14:algn="tl">
+            <w14:schemeClr w14:val="dk1">
+              <w14:alpha w14:val="60000"/>
+            </w14:schemeClr>
+          </w14:shadow>
+          <w14:textOutline w14:w="0" w14:cap="flat" w14:cmpd="sng" w14:algn="ctr">
+            <w14:noFill/>
+            <w14:prstDash w14:val="solid"/>
+            <w14:round/>
+          </w14:textOutline>
+        </w:rPr>
+      </w:pPr>
+      <w:r>
+        <w:rPr>
+          <w:b/>
+          <w:bCs/>
+          <w:color w:val="000000" w:themeColor="text1"/>
+          <w:u w:val="single"/>
+          <w14:shadow w14:blurRad="38100" w14:dist="19050" w14:dir="2700000" w14:sx="100000" w14:sy="100000" w14:kx="0" w14:ky="0" w14:algn="tl">
+            <w14:schemeClr w14:val="dk1">
+              <w14:alpha w14:val="60000"/>
+            </w14:schemeClr>
+          </w14:shadow>
+          <w14:textOutline w14:w="0" w14:cap="flat" w14:cmpd="sng" w14:algn="ctr">
+            <w14:noFill/>
+            <w14:prstDash w14:val="solid"/>
+            <w14:round/>
+          </w14:textOutline>
+        </w:rPr>
+        <w:t>5 alterações no próprio branch develop com os devidos comentários</w:t>
+      </w:r>
+      <w:r>
+        <w:rPr>
+          <w:b/>
+          <w:bCs/>
+          <w:color w:val="000000" w:themeColor="text1"/>
+          <w:u w:val="single"/>
+          <w14:shadow w14:blurRad="38100" w14:dist="19050" w14:dir="2700000" w14:sx="100000" w14:sy="100000" w14:kx="0" w14:ky="0" w14:algn="tl">
+            <w14:schemeClr w14:val="dk1">
+              <w14:alpha w14:val="60000"/>
+            </w14:schemeClr>
+          </w14:shadow>
+          <w14:textOutline w14:w="0" w14:cap="flat" w14:cmpd="sng" w14:algn="ctr">
+            <w14:noFill/>
+            <w14:prstDash w14:val="solid"/>
+            <w14:round/>
+          </w14:textOutline>
+        </w:rPr>
+        <w:t>:</w:t>
+      </w:r>
+    </w:p>
+    <w:p>
+      <w:pPr>
+        <w:tabs>
+          <w:tab w:val="left" w:pos="6960"/>
+        </w:tabs>
+        <w:rPr>
+          <w:b/>
+          <w:bCs/>
+          <w:color w:val="000000" w:themeColor="text1"/>
+          <w:u w:val="single"/>
+          <w14:shadow w14:blurRad="38100" w14:dist="19050" w14:dir="2700000" w14:sx="100000" w14:sy="100000" w14:kx="0" w14:ky="0" w14:algn="tl">
+            <w14:schemeClr w14:val="dk1">
+              <w14:alpha w14:val="60000"/>
+            </w14:schemeClr>
+          </w14:shadow>
+          <w14:textOutline w14:w="0" w14:cap="flat" w14:cmpd="sng" w14:algn="ctr">
+            <w14:noFill/>
+            <w14:prstDash w14:val="solid"/>
+            <w14:round/>
+          </w14:textOutline>
+        </w:rPr>
+      </w:pPr>
+      <w:r>
+        <w:rPr>
+          <w:noProof/>
+        </w:rPr>
+        <w:drawing>
+          <wp:inline distT="0" distB="0" distL="0" distR="0" wp14:anchorId="0DF25BD1" wp14:editId="73DDDDE7">
+            <wp:extent cx="5400040" cy="687070"/>
+            <wp:effectExtent l="0" t="0" r="0" b="0"/>
+            <wp:docPr id="10" name="Picture 10" descr="Graphical user interface, text&#10;&#10;Description automatically generated"/>
+            <wp:cNvGraphicFramePr>
+              <a:graphicFrameLocks xmlns:a="http://schemas.openxmlformats.org/drawingml/2006/main" noChangeAspect="1"/>
+            </wp:cNvGraphicFramePr>
+            <a:graphic xmlns:a="http://schemas.openxmlformats.org/drawingml/2006/main">
+              <a:graphicData uri="http://schemas.openxmlformats.org/drawingml/2006/picture">
+                <pic:pic xmlns:pic="http://schemas.openxmlformats.org/drawingml/2006/picture">
+                  <pic:nvPicPr>
+                    <pic:cNvPr id="10" name="Picture 10" descr="Graphical user interface, text&#10;&#10;Description automatically generated"/>
+                    <pic:cNvPicPr>
+                      <a:picLocks noChangeAspect="1" noChangeArrowheads="1"/>
+                    </pic:cNvPicPr>
+                  </pic:nvPicPr>
+                  <pic:blipFill>
+                    <a:blip r:embed="rId14">
+                      <a:extLst>
+                        <a:ext uri="{28A0092B-C50C-407E-A947-70E740481C1C}">
+                          <a14:useLocalDpi xmlns:a14="http://schemas.microsoft.com/office/drawing/2010/main" val="0"/>
+                        </a:ext>
+                      </a:extLst>
+                    </a:blip>
+                    <a:srcRect/>
+                    <a:stretch>
+                      <a:fillRect/>
+                    </a:stretch>
+                  </pic:blipFill>
+                  <pic:spPr bwMode="auto">
+                    <a:xfrm>
+                      <a:off x="0" y="0"/>
+                      <a:ext cx="5400040" cy="687070"/>
+                    </a:xfrm>
+                    <a:prstGeom prst="rect">
+                      <a:avLst/>
+                    </a:prstGeom>
+                    <a:noFill/>
+                    <a:ln>
+                      <a:noFill/>
+                    </a:ln>
+                  </pic:spPr>
+                </pic:pic>
+              </a:graphicData>
+            </a:graphic>
+          </wp:inline>
+        </w:drawing>
+      </w:r>
+    </w:p>
+    <w:p>
+      <w:pPr>
+        <w:tabs>
+          <w:tab w:val="left" w:pos="6960"/>
+        </w:tabs>
+        <w:rPr>
+          <w:b/>
+          <w:bCs/>
+          <w:color w:val="000000" w:themeColor="text1"/>
+          <w:u w:val="single"/>
+          <w14:shadow w14:blurRad="38100" w14:dist="19050" w14:dir="2700000" w14:sx="100000" w14:sy="100000" w14:kx="0" w14:ky="0" w14:algn="tl">
+            <w14:schemeClr w14:val="dk1">
+              <w14:alpha w14:val="60000"/>
+            </w14:schemeClr>
+          </w14:shadow>
+          <w14:textOutline w14:w="0" w14:cap="flat" w14:cmpd="sng" w14:algn="ctr">
+            <w14:noFill/>
+            <w14:prstDash w14:val="solid"/>
+            <w14:round/>
+          </w14:textOutline>
+        </w:rPr>
+      </w:pPr>
+      <w:r>
+        <w:rPr>
+          <w:noProof/>
+        </w:rPr>
+        <w:drawing>
+          <wp:inline distT="0" distB="0" distL="0" distR="0" wp14:anchorId="2948AAF4" wp14:editId="142D5029">
+            <wp:extent cx="5400040" cy="549910"/>
+            <wp:effectExtent l="0" t="0" r="0" b="2540"/>
+            <wp:docPr id="11" name="Picture 11" descr="Text&#10;&#10;Description automatically generated"/>
+            <wp:cNvGraphicFramePr>
+              <a:graphicFrameLocks xmlns:a="http://schemas.openxmlformats.org/drawingml/2006/main" noChangeAspect="1"/>
+            </wp:cNvGraphicFramePr>
+            <a:graphic xmlns:a="http://schemas.openxmlformats.org/drawingml/2006/main">
+              <a:graphicData uri="http://schemas.openxmlformats.org/drawingml/2006/picture">
+                <pic:pic xmlns:pic="http://schemas.openxmlformats.org/drawingml/2006/picture">
+                  <pic:nvPicPr>
+                    <pic:cNvPr id="11" name="Picture 11" descr="Text&#10;&#10;Description automatically generated"/>
+                    <pic:cNvPicPr>
+                      <a:picLocks noChangeAspect="1" noChangeArrowheads="1"/>
+                    </pic:cNvPicPr>
+                  </pic:nvPicPr>
+                  <pic:blipFill>
+                    <a:blip r:embed="rId15">
+                      <a:extLst>
+                        <a:ext uri="{28A0092B-C50C-407E-A947-70E740481C1C}">
+                          <a14:useLocalDpi xmlns:a14="http://schemas.microsoft.com/office/drawing/2010/main" val="0"/>
+                        </a:ext>
+                      </a:extLst>
+                    </a:blip>
+                    <a:srcRect/>
+                    <a:stretch>
+                      <a:fillRect/>
+                    </a:stretch>
+                  </pic:blipFill>
+                  <pic:spPr bwMode="auto">
+                    <a:xfrm>
+                      <a:off x="0" y="0"/>
+                      <a:ext cx="5400040" cy="549910"/>
+                    </a:xfrm>
+                    <a:prstGeom prst="rect">
+                      <a:avLst/>
+                    </a:prstGeom>
+                    <a:noFill/>
+                    <a:ln>
+                      <a:noFill/>
+                    </a:ln>
+                  </pic:spPr>
+                </pic:pic>
+              </a:graphicData>
+            </a:graphic>
+          </wp:inline>
+        </w:drawing>
+      </w:r>
+    </w:p>
+    <w:p>
+      <w:pPr>
+        <w:tabs>
+          <w:tab w:val="left" w:pos="6960"/>
+        </w:tabs>
+        <w:rPr>
+          <w:b/>
+          <w:bCs/>
+          <w:color w:val="000000" w:themeColor="text1"/>
+          <w:u w:val="single"/>
+          <w14:shadow w14:blurRad="38100" w14:dist="19050" w14:dir="2700000" w14:sx="100000" w14:sy="100000" w14:kx="0" w14:ky="0" w14:algn="tl">
+            <w14:schemeClr w14:val="dk1">
+              <w14:alpha w14:val="60000"/>
+            </w14:schemeClr>
+          </w14:shadow>
+          <w14:textOutline w14:w="0" w14:cap="flat" w14:cmpd="sng" w14:algn="ctr">
+            <w14:noFill/>
+            <w14:prstDash w14:val="solid"/>
+            <w14:round/>
+          </w14:textOutline>
+        </w:rPr>
+      </w:pPr>
+      <w:r>
+        <w:rPr>
+          <w:noProof/>
+        </w:rPr>
+        <w:drawing>
+          <wp:inline distT="0" distB="0" distL="0" distR="0" wp14:anchorId="5C1F5912" wp14:editId="0F4D3D5F">
+            <wp:extent cx="5364480" cy="693420"/>
+            <wp:effectExtent l="0" t="0" r="7620" b="0"/>
+            <wp:docPr id="12" name="Picture 12" descr="Text&#10;&#10;Description automatically generated"/>
+            <wp:cNvGraphicFramePr>
+              <a:graphicFrameLocks xmlns:a="http://schemas.openxmlformats.org/drawingml/2006/main" noChangeAspect="1"/>
+            </wp:cNvGraphicFramePr>
+            <a:graphic xmlns:a="http://schemas.openxmlformats.org/drawingml/2006/main">
+              <a:graphicData uri="http://schemas.openxmlformats.org/drawingml/2006/picture">
+                <pic:pic xmlns:pic="http://schemas.openxmlformats.org/drawingml/2006/picture">
+                  <pic:nvPicPr>
+                    <pic:cNvPr id="12" name="Picture 12" descr="Text&#10;&#10;Description automatically generated"/>
+                    <pic:cNvPicPr>
+                      <a:picLocks noChangeAspect="1" noChangeArrowheads="1"/>
+                    </pic:cNvPicPr>
+                  </pic:nvPicPr>
+                  <pic:blipFill>
+                    <a:blip r:embed="rId16">
+                      <a:extLst>
+                        <a:ext uri="{28A0092B-C50C-407E-A947-70E740481C1C}">
+                          <a14:useLocalDpi xmlns:a14="http://schemas.microsoft.com/office/drawing/2010/main" val="0"/>
+                        </a:ext>
+                      </a:extLst>
+                    </a:blip>
+                    <a:srcRect/>
+                    <a:stretch>
+                      <a:fillRect/>
+                    </a:stretch>
+                  </pic:blipFill>
+                  <pic:spPr bwMode="auto">
+                    <a:xfrm>
+                      <a:off x="0" y="0"/>
+                      <a:ext cx="5364480" cy="693420"/>
                     </a:xfrm>
                     <a:prstGeom prst="rect">
                       <a:avLst/>

</xml_diff>

<commit_message>
Link do Repositório do GitHub
</commit_message>
<xml_diff>
--- a/relatório-ProjetoFinalDas.docx
+++ b/relatório-ProjetoFinalDas.docx
@@ -1555,6 +1555,251 @@
           </wp:inline>
         </w:drawing>
       </w:r>
+    </w:p>
+    <w:p>
+      <w:pPr>
+        <w:tabs>
+          <w:tab w:val="left" w:pos="6960"/>
+        </w:tabs>
+        <w:rPr>
+          <w:b/>
+          <w:bCs/>
+          <w:color w:val="000000" w:themeColor="text1"/>
+          <w:u w:val="single"/>
+          <w14:shadow w14:blurRad="38100" w14:dist="19050" w14:dir="2700000" w14:sx="100000" w14:sy="100000" w14:kx="0" w14:ky="0" w14:algn="tl">
+            <w14:schemeClr w14:val="dk1">
+              <w14:alpha w14:val="60000"/>
+            </w14:schemeClr>
+          </w14:shadow>
+          <w14:textOutline w14:w="0" w14:cap="flat" w14:cmpd="sng" w14:algn="ctr">
+            <w14:noFill/>
+            <w14:prstDash w14:val="solid"/>
+            <w14:round/>
+          </w14:textOutline>
+        </w:rPr>
+      </w:pPr>
+      <w:r>
+        <w:rPr>
+          <w:noProof/>
+        </w:rPr>
+        <w:drawing>
+          <wp:inline distT="0" distB="0" distL="0" distR="0" wp14:anchorId="7A2F877A" wp14:editId="092434D9">
+            <wp:extent cx="5400040" cy="647700"/>
+            <wp:effectExtent l="0" t="0" r="0" b="0"/>
+            <wp:docPr id="13" name="Picture 13" descr="Text&#10;&#10;Description automatically generated"/>
+            <wp:cNvGraphicFramePr>
+              <a:graphicFrameLocks xmlns:a="http://schemas.openxmlformats.org/drawingml/2006/main" noChangeAspect="1"/>
+            </wp:cNvGraphicFramePr>
+            <a:graphic xmlns:a="http://schemas.openxmlformats.org/drawingml/2006/main">
+              <a:graphicData uri="http://schemas.openxmlformats.org/drawingml/2006/picture">
+                <pic:pic xmlns:pic="http://schemas.openxmlformats.org/drawingml/2006/picture">
+                  <pic:nvPicPr>
+                    <pic:cNvPr id="13" name="Picture 13" descr="Text&#10;&#10;Description automatically generated"/>
+                    <pic:cNvPicPr>
+                      <a:picLocks noChangeAspect="1" noChangeArrowheads="1"/>
+                    </pic:cNvPicPr>
+                  </pic:nvPicPr>
+                  <pic:blipFill>
+                    <a:blip r:embed="rId17">
+                      <a:extLst>
+                        <a:ext uri="{28A0092B-C50C-407E-A947-70E740481C1C}">
+                          <a14:useLocalDpi xmlns:a14="http://schemas.microsoft.com/office/drawing/2010/main" val="0"/>
+                        </a:ext>
+                      </a:extLst>
+                    </a:blip>
+                    <a:srcRect/>
+                    <a:stretch>
+                      <a:fillRect/>
+                    </a:stretch>
+                  </pic:blipFill>
+                  <pic:spPr bwMode="auto">
+                    <a:xfrm>
+                      <a:off x="0" y="0"/>
+                      <a:ext cx="5400040" cy="647700"/>
+                    </a:xfrm>
+                    <a:prstGeom prst="rect">
+                      <a:avLst/>
+                    </a:prstGeom>
+                    <a:noFill/>
+                    <a:ln>
+                      <a:noFill/>
+                    </a:ln>
+                  </pic:spPr>
+                </pic:pic>
+              </a:graphicData>
+            </a:graphic>
+          </wp:inline>
+        </w:drawing>
+      </w:r>
+    </w:p>
+    <w:p>
+      <w:pPr>
+        <w:tabs>
+          <w:tab w:val="left" w:pos="6960"/>
+        </w:tabs>
+        <w:rPr>
+          <w:b/>
+          <w:bCs/>
+          <w:color w:val="000000" w:themeColor="text1"/>
+          <w:u w:val="single"/>
+          <w14:shadow w14:blurRad="38100" w14:dist="19050" w14:dir="2700000" w14:sx="100000" w14:sy="100000" w14:kx="0" w14:ky="0" w14:algn="tl">
+            <w14:schemeClr w14:val="dk1">
+              <w14:alpha w14:val="60000"/>
+            </w14:schemeClr>
+          </w14:shadow>
+          <w14:textOutline w14:w="0" w14:cap="flat" w14:cmpd="sng" w14:algn="ctr">
+            <w14:noFill/>
+            <w14:prstDash w14:val="solid"/>
+            <w14:round/>
+          </w14:textOutline>
+        </w:rPr>
+      </w:pPr>
+    </w:p>
+    <w:p>
+      <w:pPr>
+        <w:tabs>
+          <w:tab w:val="left" w:pos="6960"/>
+        </w:tabs>
+        <w:rPr>
+          <w:b/>
+          <w:bCs/>
+          <w:color w:val="000000" w:themeColor="text1"/>
+          <w:u w:val="single"/>
+          <w14:shadow w14:blurRad="38100" w14:dist="19050" w14:dir="2700000" w14:sx="100000" w14:sy="100000" w14:kx="0" w14:ky="0" w14:algn="tl">
+            <w14:schemeClr w14:val="dk1">
+              <w14:alpha w14:val="60000"/>
+            </w14:schemeClr>
+          </w14:shadow>
+          <w14:textOutline w14:w="0" w14:cap="flat" w14:cmpd="sng" w14:algn="ctr">
+            <w14:noFill/>
+            <w14:prstDash w14:val="solid"/>
+            <w14:round/>
+          </w14:textOutline>
+        </w:rPr>
+      </w:pPr>
+    </w:p>
+    <w:p>
+      <w:pPr>
+        <w:tabs>
+          <w:tab w:val="left" w:pos="6960"/>
+        </w:tabs>
+        <w:rPr>
+          <w:b/>
+          <w:bCs/>
+          <w:color w:val="000000" w:themeColor="text1"/>
+          <w:u w:val="single"/>
+          <w14:shadow w14:blurRad="38100" w14:dist="19050" w14:dir="2700000" w14:sx="100000" w14:sy="100000" w14:kx="0" w14:ky="0" w14:algn="tl">
+            <w14:schemeClr w14:val="dk1">
+              <w14:alpha w14:val="60000"/>
+            </w14:schemeClr>
+          </w14:shadow>
+          <w14:textOutline w14:w="0" w14:cap="flat" w14:cmpd="sng" w14:algn="ctr">
+            <w14:noFill/>
+            <w14:prstDash w14:val="solid"/>
+            <w14:round/>
+          </w14:textOutline>
+        </w:rPr>
+      </w:pPr>
+    </w:p>
+    <w:p>
+      <w:pPr>
+        <w:tabs>
+          <w:tab w:val="left" w:pos="6960"/>
+        </w:tabs>
+        <w:rPr>
+          <w:b/>
+          <w:bCs/>
+          <w:color w:val="000000" w:themeColor="text1"/>
+          <w:u w:val="single"/>
+          <w14:shadow w14:blurRad="38100" w14:dist="19050" w14:dir="2700000" w14:sx="100000" w14:sy="100000" w14:kx="0" w14:ky="0" w14:algn="tl">
+            <w14:schemeClr w14:val="dk1">
+              <w14:alpha w14:val="60000"/>
+            </w14:schemeClr>
+          </w14:shadow>
+          <w14:textOutline w14:w="0" w14:cap="flat" w14:cmpd="sng" w14:algn="ctr">
+            <w14:noFill/>
+            <w14:prstDash w14:val="solid"/>
+            <w14:round/>
+          </w14:textOutline>
+        </w:rPr>
+      </w:pPr>
+      <w:r>
+        <w:rPr>
+          <w:b/>
+          <w:bCs/>
+          <w:color w:val="000000" w:themeColor="text1"/>
+          <w:u w:val="single"/>
+          <w14:shadow w14:blurRad="38100" w14:dist="19050" w14:dir="2700000" w14:sx="100000" w14:sy="100000" w14:kx="0" w14:ky="0" w14:algn="tl">
+            <w14:schemeClr w14:val="dk1">
+              <w14:alpha w14:val="60000"/>
+            </w14:schemeClr>
+          </w14:shadow>
+          <w14:textOutline w14:w="0" w14:cap="flat" w14:cmpd="sng" w14:algn="ctr">
+            <w14:noFill/>
+            <w14:prstDash w14:val="solid"/>
+            <w14:round/>
+          </w14:textOutline>
+        </w:rPr>
+        <w:t>Link do Repositório do GitHub:</w:t>
+      </w:r>
+    </w:p>
+    <w:p>
+      <w:pPr>
+        <w:tabs>
+          <w:tab w:val="left" w:pos="6960"/>
+        </w:tabs>
+        <w:rPr>
+          <w:color w:val="000000" w:themeColor="text1"/>
+          <w14:shadow w14:blurRad="38100" w14:dist="19050" w14:dir="2700000" w14:sx="100000" w14:sy="100000" w14:kx="0" w14:ky="0" w14:algn="tl">
+            <w14:schemeClr w14:val="dk1">
+              <w14:alpha w14:val="60000"/>
+            </w14:schemeClr>
+          </w14:shadow>
+          <w14:textOutline w14:w="0" w14:cap="flat" w14:cmpd="sng" w14:algn="ctr">
+            <w14:noFill/>
+            <w14:prstDash w14:val="solid"/>
+            <w14:round/>
+          </w14:textOutline>
+        </w:rPr>
+      </w:pPr>
+      <w:hyperlink r:id="rId18" w:history="1">
+        <w:r>
+          <w:rPr>
+            <w:rStyle w:val="Hyperlink"/>
+            <w14:shadow w14:blurRad="38100" w14:dist="19050" w14:dir="2700000" w14:sx="100000" w14:sy="100000" w14:kx="0" w14:ky="0" w14:algn="tl">
+              <w14:schemeClr w14:val="dk1">
+                <w14:alpha w14:val="60000"/>
+              </w14:schemeClr>
+            </w14:shadow>
+            <w14:textOutline w14:w="0" w14:cap="flat" w14:cmpd="sng" w14:algn="ctr">
+              <w14:noFill/>
+              <w14:prstDash w14:val="solid"/>
+              <w14:round/>
+            </w14:textOutline>
+          </w:rPr>
+          <w:t>https://github.com/Grupo4DS/TrabalhofinalDas.git</w:t>
+        </w:r>
+      </w:hyperlink>
+    </w:p>
+    <w:p>
+      <w:pPr>
+        <w:tabs>
+          <w:tab w:val="left" w:pos="6960"/>
+        </w:tabs>
+        <w:rPr>
+          <w:color w:val="000000" w:themeColor="text1"/>
+          <w14:shadow w14:blurRad="38100" w14:dist="19050" w14:dir="2700000" w14:sx="100000" w14:sy="100000" w14:kx="0" w14:ky="0" w14:algn="tl">
+            <w14:schemeClr w14:val="dk1">
+              <w14:alpha w14:val="60000"/>
+            </w14:schemeClr>
+          </w14:shadow>
+          <w14:textOutline w14:w="0" w14:cap="flat" w14:cmpd="sng" w14:algn="ctr">
+            <w14:noFill/>
+            <w14:prstDash w14:val="solid"/>
+            <w14:round/>
+          </w14:textOutline>
+        </w:rPr>
+      </w:pPr>
     </w:p>
     <w:sectPr>
       <w:pgSz w:w="11906" w:h="16838"/>
@@ -2086,6 +2331,29 @@
     <w:uiPriority w:val="99"/>
     <w:rsid w:val="009F13D9"/>
   </w:style>
+  <w:style w:type="character" w:styleId="Hyperlink">
+    <w:name w:val="Hyperlink"/>
+    <w:basedOn w:val="DefaultParagraphFont"/>
+    <w:uiPriority w:val="99"/>
+    <w:unhideWhenUsed/>
+    <w:rsid w:val="005914F7"/>
+    <w:rPr>
+      <w:color w:val="0563C1" w:themeColor="hyperlink"/>
+      <w:u w:val="single"/>
+    </w:rPr>
+  </w:style>
+  <w:style w:type="character" w:styleId="UnresolvedMention">
+    <w:name w:val="Unresolved Mention"/>
+    <w:basedOn w:val="DefaultParagraphFont"/>
+    <w:uiPriority w:val="99"/>
+    <w:semiHidden/>
+    <w:unhideWhenUsed/>
+    <w:rsid w:val="005914F7"/>
+    <w:rPr>
+      <w:color w:val="605E5C"/>
+      <w:shd w:val="clear" w:color="auto" w:fill="E1DFDD"/>
+    </w:rPr>
+  </w:style>
 </w:styles>
 </file>
 

</xml_diff>

<commit_message>
Alterar nome do curso
</commit_message>
<xml_diff>
--- a/relatório-ProjetoFinalDas.docx
+++ b/relatório-ProjetoFinalDas.docx
@@ -185,7 +185,15 @@
           <w:bCs/>
           <w:u w:val="single"/>
         </w:rPr>
-        <w:t>Desenvimento de Software</w:t>
+        <w:t xml:space="preserve">Desenvimento de </w:t>
+      </w:r>
+      <w:r>
+        <w:rPr>
+          <w:b/>
+          <w:bCs/>
+          <w:u w:val="single"/>
+        </w:rPr>
+        <w:t>Aplicações Móveis</w:t>
       </w:r>
     </w:p>
     <w:p>

</xml_diff>

<commit_message>
Relatorio Versao Final 2
</commit_message>
<xml_diff>
--- a/relatório-ProjetoFinalDas.docx
+++ b/relatório-ProjetoFinalDas.docx
@@ -358,7 +358,7 @@
             <w14:round/>
           </w14:textOutline>
         </w:rPr>
-        <w:t>Bruno Magalhães nº2022035</w:t>
+        <w:t>Bruno Magalhães nº35</w:t>
       </w:r>
     </w:p>
     <w:p>
@@ -398,6 +398,61 @@
         </w:rPr>
         <w:t>Desenvolvimento Ágil de software</w:t>
       </w:r>
+      <w:r>
+        <w:rPr>
+          <w:color w:val="000000" w:themeColor="text1"/>
+          <w:u w:val="single"/>
+          <w14:shadow w14:blurRad="38100" w14:dist="19050" w14:dir="2700000" w14:sx="100000" w14:sy="100000" w14:kx="0" w14:ky="0" w14:algn="tl">
+            <w14:schemeClr w14:val="dk1">
+              <w14:alpha w14:val="60000"/>
+            </w14:schemeClr>
+          </w14:shadow>
+          <w14:textOutline w14:w="0" w14:cap="flat" w14:cmpd="sng" w14:algn="ctr">
+            <w14:noFill/>
+            <w14:prstDash w14:val="solid"/>
+            <w14:round/>
+          </w14:textOutline>
+        </w:rPr>
+        <w:t xml:space="preserve"> </w:t>
+      </w:r>
+    </w:p>
+    <w:p>
+      <w:pPr>
+        <w:tabs>
+          <w:tab w:val="left" w:pos="6960"/>
+        </w:tabs>
+        <w:rPr>
+          <w:color w:val="000000" w:themeColor="text1"/>
+          <w:u w:val="single"/>
+          <w14:shadow w14:blurRad="38100" w14:dist="19050" w14:dir="2700000" w14:sx="100000" w14:sy="100000" w14:kx="0" w14:ky="0" w14:algn="tl">
+            <w14:schemeClr w14:val="dk1">
+              <w14:alpha w14:val="60000"/>
+            </w14:schemeClr>
+          </w14:shadow>
+          <w14:textOutline w14:w="0" w14:cap="flat" w14:cmpd="sng" w14:algn="ctr">
+            <w14:noFill/>
+            <w14:prstDash w14:val="solid"/>
+            <w14:round/>
+          </w14:textOutline>
+        </w:rPr>
+      </w:pPr>
+      <w:r>
+        <w:rPr>
+          <w:color w:val="000000" w:themeColor="text1"/>
+          <w:u w:val="single"/>
+          <w14:shadow w14:blurRad="38100" w14:dist="19050" w14:dir="2700000" w14:sx="100000" w14:sy="100000" w14:kx="0" w14:ky="0" w14:algn="tl">
+            <w14:schemeClr w14:val="dk1">
+              <w14:alpha w14:val="60000"/>
+            </w14:schemeClr>
+          </w14:shadow>
+          <w14:textOutline w14:w="0" w14:cap="flat" w14:cmpd="sng" w14:algn="ctr">
+            <w14:noFill/>
+            <w14:prstDash w14:val="solid"/>
+            <w14:round/>
+          </w14:textOutline>
+        </w:rPr>
+        <w:t>26 de janeiro de 2023</w:t>
+      </w:r>
     </w:p>
     <w:p>
       <w:pPr>
@@ -460,7 +515,6 @@
             <w14:round/>
           </w14:textOutline>
         </w:rPr>
-        <w:lastRenderedPageBreak/>
         <w:t>Criar o repositório</w:t>
       </w:r>
     </w:p>
@@ -961,6 +1015,7 @@
             <w14:round/>
           </w14:textOutline>
         </w:rPr>
+        <w:lastRenderedPageBreak/>
         <w:t>- O Push é o comando que devemos utilizar que se faz alterações no repositório, após realizamos os commits.</w:t>
       </w:r>
     </w:p>
@@ -1004,7 +1059,6 @@
             <w14:round/>
           </w14:textOutline>
         </w:rPr>
-        <w:lastRenderedPageBreak/>
         <w:t>Carregamento inicial do ficheiro no branch develop</w:t>
       </w:r>
       <w:r>
@@ -1450,7 +1504,6 @@
             <w14:round/>
           </w14:textOutline>
         </w:rPr>
-        <w:lastRenderedPageBreak/>
         <w:t>5 alterações no próprio branch develop com os devidos comentários</w:t>
       </w:r>
       <w:r>
@@ -2247,7 +2300,6 @@
             <w14:round/>
           </w14:textOutline>
         </w:rPr>
-        <w:lastRenderedPageBreak/>
         <w:t>1 release que contribua para o branch master</w:t>
       </w:r>
       <w:r>
@@ -2770,6 +2822,7 @@
         <w:rPr>
           <w:noProof/>
         </w:rPr>
+        <w:lastRenderedPageBreak/>
         <w:drawing>
           <wp:anchor distT="0" distB="0" distL="114300" distR="114300" simplePos="0" relativeHeight="251666432" behindDoc="1" locked="0" layoutInCell="1" allowOverlap="1" wp14:anchorId="74F2E257" wp14:editId="3A1EADB0">
             <wp:simplePos x="0" y="0"/>
@@ -2922,7 +2975,6 @@
             <w14:round/>
           </w14:textOutline>
         </w:rPr>
-        <w:lastRenderedPageBreak/>
         <w:t xml:space="preserve">1 </w:t>
       </w:r>
       <w:r>
@@ -3264,39 +3316,7 @@
             <w14:round/>
           </w14:textOutline>
         </w:rPr>
-        <w:t xml:space="preserve">comando git status </w:t>
-      </w:r>
-      <w:r>
-        <w:rPr>
-          <w:color w:val="000000" w:themeColor="text1"/>
-          <w14:shadow w14:blurRad="38100" w14:dist="19050" w14:dir="2700000" w14:sx="100000" w14:sy="100000" w14:kx="0" w14:ky="0" w14:algn="tl">
-            <w14:schemeClr w14:val="dk1">
-              <w14:alpha w14:val="60000"/>
-            </w14:schemeClr>
-          </w14:shadow>
-          <w14:textOutline w14:w="0" w14:cap="flat" w14:cmpd="sng" w14:algn="ctr">
-            <w14:noFill/>
-            <w14:prstDash w14:val="solid"/>
-            <w14:round/>
-          </w14:textOutline>
-        </w:rPr>
-        <w:t>foi usado</w:t>
-      </w:r>
-      <w:r>
-        <w:rPr>
-          <w:color w:val="000000" w:themeColor="text1"/>
-          <w14:shadow w14:blurRad="38100" w14:dist="19050" w14:dir="2700000" w14:sx="100000" w14:sy="100000" w14:kx="0" w14:ky="0" w14:algn="tl">
-            <w14:schemeClr w14:val="dk1">
-              <w14:alpha w14:val="60000"/>
-            </w14:schemeClr>
-          </w14:shadow>
-          <w14:textOutline w14:w="0" w14:cap="flat" w14:cmpd="sng" w14:algn="ctr">
-            <w14:noFill/>
-            <w14:prstDash w14:val="solid"/>
-            <w14:round/>
-          </w14:textOutline>
-        </w:rPr>
-        <w:t xml:space="preserve"> </w:t>
+        <w:t xml:space="preserve">comando git status foi usado </w:t>
       </w:r>
       <w:r>
         <w:rPr>
@@ -3759,7 +3779,24 @@
             <w14:round/>
           </w14:textOutline>
         </w:rPr>
-        <w:t>mensagem é importante para ajudar a identificar as alterações feitas em um determinado commit e para ter uma visão geral do que foi modificado no repositório.</w:t>
+        <w:t xml:space="preserve">mensagem é </w:t>
+      </w:r>
+      <w:r>
+        <w:rPr>
+          <w:color w:val="000000" w:themeColor="text1"/>
+          <w14:shadow w14:blurRad="38100" w14:dist="19050" w14:dir="2700000" w14:sx="100000" w14:sy="100000" w14:kx="0" w14:ky="0" w14:algn="tl">
+            <w14:schemeClr w14:val="dk1">
+              <w14:alpha w14:val="60000"/>
+            </w14:schemeClr>
+          </w14:shadow>
+          <w14:textOutline w14:w="0" w14:cap="flat" w14:cmpd="sng" w14:algn="ctr">
+            <w14:noFill/>
+            <w14:prstDash w14:val="solid"/>
+            <w14:round/>
+          </w14:textOutline>
+        </w:rPr>
+        <w:lastRenderedPageBreak/>
+        <w:t>importante para ajudar a identificar as alterações feitas em um determinado commit e para ter uma visão geral do que foi modificado no repositório.</w:t>
       </w:r>
     </w:p>
     <w:p>
@@ -3913,7 +3950,6 @@
         <w:rPr>
           <w:noProof/>
         </w:rPr>
-        <w:lastRenderedPageBreak/>
         <w:drawing>
           <wp:inline distT="0" distB="0" distL="0" distR="0" wp14:anchorId="72741453" wp14:editId="241FEC57">
             <wp:extent cx="3925173" cy="1685677"/>
@@ -4176,6 +4212,7 @@
         <w:rPr>
           <w:noProof/>
         </w:rPr>
+        <w:lastRenderedPageBreak/>
         <w:drawing>
           <wp:inline distT="0" distB="0" distL="0" distR="0" wp14:anchorId="3269AB7B" wp14:editId="196AD99F">
             <wp:extent cx="3967701" cy="1037210"/>
@@ -4561,7 +4598,6 @@
             <w14:round/>
           </w14:textOutline>
         </w:rPr>
-        <w:lastRenderedPageBreak/>
         <mc:AlternateContent>
           <mc:Choice Requires="wps">
             <w:drawing>
@@ -5703,6 +5739,7 @@
   <w:style w:type="character" w:default="1" w:styleId="DefaultParagraphFont">
     <w:name w:val="Default Paragraph Font"/>
     <w:uiPriority w:val="1"/>
+    <w:semiHidden/>
     <w:unhideWhenUsed/>
   </w:style>
   <w:style w:type="table" w:default="1" w:styleId="TableNormal">

</xml_diff>

<commit_message>
Relatorio V Final 2
</commit_message>
<xml_diff>
--- a/relatório-ProjetoFinalDas.docx
+++ b/relatório-ProjetoFinalDas.docx
@@ -322,27 +322,6 @@
           </w14:textOutline>
         </w:rPr>
       </w:pPr>
-    </w:p>
-    <w:p>
-      <w:pPr>
-        <w:tabs>
-          <w:tab w:val="left" w:pos="6960"/>
-        </w:tabs>
-        <w:rPr>
-          <w:color w:val="000000" w:themeColor="text1"/>
-          <w:u w:val="single"/>
-          <w14:shadow w14:blurRad="38100" w14:dist="19050" w14:dir="2700000" w14:sx="100000" w14:sy="100000" w14:kx="0" w14:ky="0" w14:algn="tl">
-            <w14:schemeClr w14:val="dk1">
-              <w14:alpha w14:val="60000"/>
-            </w14:schemeClr>
-          </w14:shadow>
-          <w14:textOutline w14:w="0" w14:cap="flat" w14:cmpd="sng" w14:algn="ctr">
-            <w14:noFill/>
-            <w14:prstDash w14:val="solid"/>
-            <w14:round/>
-          </w14:textOutline>
-        </w:rPr>
-      </w:pPr>
       <w:r>
         <w:rPr>
           <w:color w:val="000000" w:themeColor="text1"/>
@@ -459,27 +438,6 @@
         <w:tabs>
           <w:tab w:val="left" w:pos="6960"/>
         </w:tabs>
-        <w:rPr>
-          <w:color w:val="000000" w:themeColor="text1"/>
-          <w:u w:val="single"/>
-          <w14:shadow w14:blurRad="38100" w14:dist="19050" w14:dir="2700000" w14:sx="100000" w14:sy="100000" w14:kx="0" w14:ky="0" w14:algn="tl">
-            <w14:schemeClr w14:val="dk1">
-              <w14:alpha w14:val="60000"/>
-            </w14:schemeClr>
-          </w14:shadow>
-          <w14:textOutline w14:w="0" w14:cap="flat" w14:cmpd="sng" w14:algn="ctr">
-            <w14:noFill/>
-            <w14:prstDash w14:val="solid"/>
-            <w14:round/>
-          </w14:textOutline>
-        </w:rPr>
-      </w:pPr>
-    </w:p>
-    <w:p>
-      <w:pPr>
-        <w:tabs>
-          <w:tab w:val="left" w:pos="6960"/>
-        </w:tabs>
         <w:jc w:val="center"/>
         <w:rPr>
           <w:b/>
@@ -498,23 +456,48 @@
           </w14:textOutline>
         </w:rPr>
       </w:pPr>
-      <w:r>
-        <w:rPr>
-          <w:b/>
-          <w:bCs/>
-          <w:color w:val="000000" w:themeColor="text1"/>
-          <w:u w:val="single"/>
-          <w14:shadow w14:blurRad="38100" w14:dist="19050" w14:dir="2700000" w14:sx="100000" w14:sy="100000" w14:kx="0" w14:ky="0" w14:algn="tl">
-            <w14:schemeClr w14:val="dk1">
-              <w14:alpha w14:val="60000"/>
-            </w14:schemeClr>
-          </w14:shadow>
-          <w14:textOutline w14:w="0" w14:cap="flat" w14:cmpd="sng" w14:algn="ctr">
-            <w14:noFill/>
-            <w14:prstDash w14:val="solid"/>
-            <w14:round/>
-          </w14:textOutline>
-        </w:rPr>
+    </w:p>
+    <w:p>
+      <w:pPr>
+        <w:tabs>
+          <w:tab w:val="left" w:pos="6960"/>
+        </w:tabs>
+        <w:jc w:val="center"/>
+        <w:rPr>
+          <w:b/>
+          <w:bCs/>
+          <w:color w:val="000000" w:themeColor="text1"/>
+          <w:u w:val="single"/>
+          <w14:shadow w14:blurRad="38100" w14:dist="19050" w14:dir="2700000" w14:sx="100000" w14:sy="100000" w14:kx="0" w14:ky="0" w14:algn="tl">
+            <w14:schemeClr w14:val="dk1">
+              <w14:alpha w14:val="60000"/>
+            </w14:schemeClr>
+          </w14:shadow>
+          <w14:textOutline w14:w="0" w14:cap="flat" w14:cmpd="sng" w14:algn="ctr">
+            <w14:noFill/>
+            <w14:prstDash w14:val="solid"/>
+            <w14:round/>
+          </w14:textOutline>
+        </w:rPr>
+      </w:pPr>
+      <w:r>
+        <w:rPr>
+          <w:b/>
+          <w:bCs/>
+          <w:color w:val="000000" w:themeColor="text1"/>
+          <w:u w:val="single"/>
+          <w14:shadow w14:blurRad="38100" w14:dist="19050" w14:dir="2700000" w14:sx="100000" w14:sy="100000" w14:kx="0" w14:ky="0" w14:algn="tl">
+            <w14:schemeClr w14:val="dk1">
+              <w14:alpha w14:val="60000"/>
+            </w14:schemeClr>
+          </w14:shadow>
+          <w14:textOutline w14:w="0" w14:cap="flat" w14:cmpd="sng" w14:algn="ctr">
+            <w14:noFill/>
+            <w14:prstDash w14:val="solid"/>
+            <w14:round/>
+          </w14:textOutline>
+        </w:rPr>
+        <w:lastRenderedPageBreak/>
         <w:t>Criar o repositório</w:t>
       </w:r>
     </w:p>
@@ -1015,50 +998,50 @@
             <w14:round/>
           </w14:textOutline>
         </w:rPr>
+        <w:t>- O Push é o comando que devemos utilizar que se faz alterações no repositório, após realizamos os commits.</w:t>
+      </w:r>
+    </w:p>
+    <w:p>
+      <w:pPr>
+        <w:tabs>
+          <w:tab w:val="left" w:pos="6960"/>
+        </w:tabs>
+        <w:jc w:val="center"/>
+        <w:rPr>
+          <w:b/>
+          <w:bCs/>
+          <w:color w:val="000000" w:themeColor="text1"/>
+          <w:u w:val="single"/>
+          <w14:shadow w14:blurRad="38100" w14:dist="19050" w14:dir="2700000" w14:sx="100000" w14:sy="100000" w14:kx="0" w14:ky="0" w14:algn="tl">
+            <w14:schemeClr w14:val="dk1">
+              <w14:alpha w14:val="60000"/>
+            </w14:schemeClr>
+          </w14:shadow>
+          <w14:textOutline w14:w="0" w14:cap="flat" w14:cmpd="sng" w14:algn="ctr">
+            <w14:noFill/>
+            <w14:prstDash w14:val="solid"/>
+            <w14:round/>
+          </w14:textOutline>
+        </w:rPr>
+      </w:pPr>
+      <w:r>
+        <w:rPr>
+          <w:b/>
+          <w:bCs/>
+          <w:color w:val="000000" w:themeColor="text1"/>
+          <w:u w:val="single"/>
+          <w14:shadow w14:blurRad="38100" w14:dist="19050" w14:dir="2700000" w14:sx="100000" w14:sy="100000" w14:kx="0" w14:ky="0" w14:algn="tl">
+            <w14:schemeClr w14:val="dk1">
+              <w14:alpha w14:val="60000"/>
+            </w14:schemeClr>
+          </w14:shadow>
+          <w14:textOutline w14:w="0" w14:cap="flat" w14:cmpd="sng" w14:algn="ctr">
+            <w14:noFill/>
+            <w14:prstDash w14:val="solid"/>
+            <w14:round/>
+          </w14:textOutline>
+        </w:rPr>
         <w:lastRenderedPageBreak/>
-        <w:t>- O Push é o comando que devemos utilizar que se faz alterações no repositório, após realizamos os commits.</w:t>
-      </w:r>
-    </w:p>
-    <w:p>
-      <w:pPr>
-        <w:tabs>
-          <w:tab w:val="left" w:pos="6960"/>
-        </w:tabs>
-        <w:jc w:val="center"/>
-        <w:rPr>
-          <w:b/>
-          <w:bCs/>
-          <w:color w:val="000000" w:themeColor="text1"/>
-          <w:u w:val="single"/>
-          <w14:shadow w14:blurRad="38100" w14:dist="19050" w14:dir="2700000" w14:sx="100000" w14:sy="100000" w14:kx="0" w14:ky="0" w14:algn="tl">
-            <w14:schemeClr w14:val="dk1">
-              <w14:alpha w14:val="60000"/>
-            </w14:schemeClr>
-          </w14:shadow>
-          <w14:textOutline w14:w="0" w14:cap="flat" w14:cmpd="sng" w14:algn="ctr">
-            <w14:noFill/>
-            <w14:prstDash w14:val="solid"/>
-            <w14:round/>
-          </w14:textOutline>
-        </w:rPr>
-      </w:pPr>
-      <w:r>
-        <w:rPr>
-          <w:b/>
-          <w:bCs/>
-          <w:color w:val="000000" w:themeColor="text1"/>
-          <w:u w:val="single"/>
-          <w14:shadow w14:blurRad="38100" w14:dist="19050" w14:dir="2700000" w14:sx="100000" w14:sy="100000" w14:kx="0" w14:ky="0" w14:algn="tl">
-            <w14:schemeClr w14:val="dk1">
-              <w14:alpha w14:val="60000"/>
-            </w14:schemeClr>
-          </w14:shadow>
-          <w14:textOutline w14:w="0" w14:cap="flat" w14:cmpd="sng" w14:algn="ctr">
-            <w14:noFill/>
-            <w14:prstDash w14:val="solid"/>
-            <w14:round/>
-          </w14:textOutline>
-        </w:rPr>
         <w:t>Carregamento inicial do ficheiro no branch develop</w:t>
       </w:r>
       <w:r>
@@ -1504,6 +1487,7 @@
             <w14:round/>
           </w14:textOutline>
         </w:rPr>
+        <w:lastRenderedPageBreak/>
         <w:t>5 alterações no próprio branch develop com os devidos comentários</w:t>
       </w:r>
       <w:r>
@@ -2300,6 +2284,7 @@
             <w14:round/>
           </w14:textOutline>
         </w:rPr>
+        <w:lastRenderedPageBreak/>
         <w:t>1 release que contribua para o branch master</w:t>
       </w:r>
       <w:r>
@@ -2822,7 +2807,6 @@
         <w:rPr>
           <w:noProof/>
         </w:rPr>
-        <w:lastRenderedPageBreak/>
         <w:drawing>
           <wp:anchor distT="0" distB="0" distL="114300" distR="114300" simplePos="0" relativeHeight="251666432" behindDoc="1" locked="0" layoutInCell="1" allowOverlap="1" wp14:anchorId="74F2E257" wp14:editId="3A1EADB0">
             <wp:simplePos x="0" y="0"/>
@@ -2975,6 +2959,7 @@
             <w14:round/>
           </w14:textOutline>
         </w:rPr>
+        <w:lastRenderedPageBreak/>
         <w:t xml:space="preserve">1 </w:t>
       </w:r>
       <w:r>
@@ -3779,24 +3764,7 @@
             <w14:round/>
           </w14:textOutline>
         </w:rPr>
-        <w:t xml:space="preserve">mensagem é </w:t>
-      </w:r>
-      <w:r>
-        <w:rPr>
-          <w:color w:val="000000" w:themeColor="text1"/>
-          <w14:shadow w14:blurRad="38100" w14:dist="19050" w14:dir="2700000" w14:sx="100000" w14:sy="100000" w14:kx="0" w14:ky="0" w14:algn="tl">
-            <w14:schemeClr w14:val="dk1">
-              <w14:alpha w14:val="60000"/>
-            </w14:schemeClr>
-          </w14:shadow>
-          <w14:textOutline w14:w="0" w14:cap="flat" w14:cmpd="sng" w14:algn="ctr">
-            <w14:noFill/>
-            <w14:prstDash w14:val="solid"/>
-            <w14:round/>
-          </w14:textOutline>
-        </w:rPr>
-        <w:lastRenderedPageBreak/>
-        <w:t>importante para ajudar a identificar as alterações feitas em um determinado commit e para ter uma visão geral do que foi modificado no repositório.</w:t>
+        <w:t>mensagem é importante para ajudar a identificar as alterações feitas em um determinado commit e para ter uma visão geral do que foi modificado no repositório.</w:t>
       </w:r>
     </w:p>
     <w:p>
@@ -3950,6 +3918,7 @@
         <w:rPr>
           <w:noProof/>
         </w:rPr>
+        <w:lastRenderedPageBreak/>
         <w:drawing>
           <wp:inline distT="0" distB="0" distL="0" distR="0" wp14:anchorId="72741453" wp14:editId="241FEC57">
             <wp:extent cx="3925173" cy="1685677"/>
@@ -4212,7 +4181,6 @@
         <w:rPr>
           <w:noProof/>
         </w:rPr>
-        <w:lastRenderedPageBreak/>
         <w:drawing>
           <wp:inline distT="0" distB="0" distL="0" distR="0" wp14:anchorId="3269AB7B" wp14:editId="196AD99F">
             <wp:extent cx="3967701" cy="1037210"/>
@@ -4598,6 +4566,7 @@
             <w14:round/>
           </w14:textOutline>
         </w:rPr>
+        <w:lastRenderedPageBreak/>
         <mc:AlternateContent>
           <mc:Choice Requires="wps">
             <w:drawing>

</xml_diff>

<commit_message>
Relatório Versão Final 3
</commit_message>
<xml_diff>
--- a/relatório-ProjetoFinalDas.docx
+++ b/relatório-ProjetoFinalDas.docx
@@ -343,6 +343,27 @@
           </w14:textOutline>
         </w:rPr>
       </w:pPr>
+    </w:p>
+    <w:p>
+      <w:pPr>
+        <w:tabs>
+          <w:tab w:val="left" w:pos="6960"/>
+        </w:tabs>
+        <w:rPr>
+          <w:color w:val="000000" w:themeColor="text1"/>
+          <w:u w:val="single"/>
+          <w14:shadow w14:blurRad="38100" w14:dist="19050" w14:dir="2700000" w14:sx="100000" w14:sy="100000" w14:kx="0" w14:ky="0" w14:algn="tl">
+            <w14:schemeClr w14:val="dk1">
+              <w14:alpha w14:val="60000"/>
+            </w14:schemeClr>
+          </w14:shadow>
+          <w14:textOutline w14:w="0" w14:cap="flat" w14:cmpd="sng" w14:algn="ctr">
+            <w14:noFill/>
+            <w14:prstDash w14:val="solid"/>
+            <w14:round/>
+          </w14:textOutline>
+        </w:rPr>
+      </w:pPr>
       <w:r>
         <w:rPr>
           <w:color w:val="000000" w:themeColor="text1"/>
@@ -404,65 +425,6 @@
         <w:tabs>
           <w:tab w:val="left" w:pos="6960"/>
         </w:tabs>
-        <w:rPr>
-          <w:color w:val="000000" w:themeColor="text1"/>
-          <w:u w:val="single"/>
-          <w14:shadow w14:blurRad="38100" w14:dist="19050" w14:dir="2700000" w14:sx="100000" w14:sy="100000" w14:kx="0" w14:ky="0" w14:algn="tl">
-            <w14:schemeClr w14:val="dk1">
-              <w14:alpha w14:val="60000"/>
-            </w14:schemeClr>
-          </w14:shadow>
-          <w14:textOutline w14:w="0" w14:cap="flat" w14:cmpd="sng" w14:algn="ctr">
-            <w14:noFill/>
-            <w14:prstDash w14:val="solid"/>
-            <w14:round/>
-          </w14:textOutline>
-        </w:rPr>
-      </w:pPr>
-      <w:r>
-        <w:rPr>
-          <w:color w:val="000000" w:themeColor="text1"/>
-          <w:u w:val="single"/>
-          <w14:shadow w14:blurRad="38100" w14:dist="19050" w14:dir="2700000" w14:sx="100000" w14:sy="100000" w14:kx="0" w14:ky="0" w14:algn="tl">
-            <w14:schemeClr w14:val="dk1">
-              <w14:alpha w14:val="60000"/>
-            </w14:schemeClr>
-          </w14:shadow>
-          <w14:textOutline w14:w="0" w14:cap="flat" w14:cmpd="sng" w14:algn="ctr">
-            <w14:noFill/>
-            <w14:prstDash w14:val="solid"/>
-            <w14:round/>
-          </w14:textOutline>
-        </w:rPr>
-        <w:t>16 de janeiro 2023</w:t>
-      </w:r>
-    </w:p>
-    <w:p>
-      <w:pPr>
-        <w:tabs>
-          <w:tab w:val="left" w:pos="6960"/>
-        </w:tabs>
-        <w:rPr>
-          <w:color w:val="000000" w:themeColor="text1"/>
-          <w:u w:val="single"/>
-          <w14:shadow w14:blurRad="38100" w14:dist="19050" w14:dir="2700000" w14:sx="100000" w14:sy="100000" w14:kx="0" w14:ky="0" w14:algn="tl">
-            <w14:schemeClr w14:val="dk1">
-              <w14:alpha w14:val="60000"/>
-            </w14:schemeClr>
-          </w14:shadow>
-          <w14:textOutline w14:w="0" w14:cap="flat" w14:cmpd="sng" w14:algn="ctr">
-            <w14:noFill/>
-            <w14:prstDash w14:val="solid"/>
-            <w14:round/>
-          </w14:textOutline>
-        </w:rPr>
-      </w:pPr>
-    </w:p>
-    <w:p>
-      <w:pPr>
-        <w:tabs>
-          <w:tab w:val="left" w:pos="6960"/>
-        </w:tabs>
         <w:jc w:val="center"/>
         <w:rPr>
           <w:b/>
@@ -498,6 +460,7 @@
             <w14:round/>
           </w14:textOutline>
         </w:rPr>
+        <w:lastRenderedPageBreak/>
         <w:t>Criar o repositório</w:t>
       </w:r>
     </w:p>
@@ -998,50 +961,50 @@
             <w14:round/>
           </w14:textOutline>
         </w:rPr>
+        <w:t>- O Push é o comando que devemos utilizar que se faz alterações no repositório, após realizamos os commits.</w:t>
+      </w:r>
+    </w:p>
+    <w:p>
+      <w:pPr>
+        <w:tabs>
+          <w:tab w:val="left" w:pos="6960"/>
+        </w:tabs>
+        <w:jc w:val="center"/>
+        <w:rPr>
+          <w:b/>
+          <w:bCs/>
+          <w:color w:val="000000" w:themeColor="text1"/>
+          <w:u w:val="single"/>
+          <w14:shadow w14:blurRad="38100" w14:dist="19050" w14:dir="2700000" w14:sx="100000" w14:sy="100000" w14:kx="0" w14:ky="0" w14:algn="tl">
+            <w14:schemeClr w14:val="dk1">
+              <w14:alpha w14:val="60000"/>
+            </w14:schemeClr>
+          </w14:shadow>
+          <w14:textOutline w14:w="0" w14:cap="flat" w14:cmpd="sng" w14:algn="ctr">
+            <w14:noFill/>
+            <w14:prstDash w14:val="solid"/>
+            <w14:round/>
+          </w14:textOutline>
+        </w:rPr>
+      </w:pPr>
+      <w:r>
+        <w:rPr>
+          <w:b/>
+          <w:bCs/>
+          <w:color w:val="000000" w:themeColor="text1"/>
+          <w:u w:val="single"/>
+          <w14:shadow w14:blurRad="38100" w14:dist="19050" w14:dir="2700000" w14:sx="100000" w14:sy="100000" w14:kx="0" w14:ky="0" w14:algn="tl">
+            <w14:schemeClr w14:val="dk1">
+              <w14:alpha w14:val="60000"/>
+            </w14:schemeClr>
+          </w14:shadow>
+          <w14:textOutline w14:w="0" w14:cap="flat" w14:cmpd="sng" w14:algn="ctr">
+            <w14:noFill/>
+            <w14:prstDash w14:val="solid"/>
+            <w14:round/>
+          </w14:textOutline>
+        </w:rPr>
         <w:lastRenderedPageBreak/>
-        <w:t>- O Push é o comando que devemos utilizar que se faz alterações no repositório, após realizamos os commits.</w:t>
-      </w:r>
-    </w:p>
-    <w:p>
-      <w:pPr>
-        <w:tabs>
-          <w:tab w:val="left" w:pos="6960"/>
-        </w:tabs>
-        <w:jc w:val="center"/>
-        <w:rPr>
-          <w:b/>
-          <w:bCs/>
-          <w:color w:val="000000" w:themeColor="text1"/>
-          <w:u w:val="single"/>
-          <w14:shadow w14:blurRad="38100" w14:dist="19050" w14:dir="2700000" w14:sx="100000" w14:sy="100000" w14:kx="0" w14:ky="0" w14:algn="tl">
-            <w14:schemeClr w14:val="dk1">
-              <w14:alpha w14:val="60000"/>
-            </w14:schemeClr>
-          </w14:shadow>
-          <w14:textOutline w14:w="0" w14:cap="flat" w14:cmpd="sng" w14:algn="ctr">
-            <w14:noFill/>
-            <w14:prstDash w14:val="solid"/>
-            <w14:round/>
-          </w14:textOutline>
-        </w:rPr>
-      </w:pPr>
-      <w:r>
-        <w:rPr>
-          <w:b/>
-          <w:bCs/>
-          <w:color w:val="000000" w:themeColor="text1"/>
-          <w:u w:val="single"/>
-          <w14:shadow w14:blurRad="38100" w14:dist="19050" w14:dir="2700000" w14:sx="100000" w14:sy="100000" w14:kx="0" w14:ky="0" w14:algn="tl">
-            <w14:schemeClr w14:val="dk1">
-              <w14:alpha w14:val="60000"/>
-            </w14:schemeClr>
-          </w14:shadow>
-          <w14:textOutline w14:w="0" w14:cap="flat" w14:cmpd="sng" w14:algn="ctr">
-            <w14:noFill/>
-            <w14:prstDash w14:val="solid"/>
-            <w14:round/>
-          </w14:textOutline>
-        </w:rPr>
         <w:t>Carregamento inicial do ficheiro no branch develop</w:t>
       </w:r>
       <w:r>
@@ -1487,6 +1450,7 @@
             <w14:round/>
           </w14:textOutline>
         </w:rPr>
+        <w:lastRenderedPageBreak/>
         <w:t>5 alterações no próprio branch develop com os devidos comentários</w:t>
       </w:r>
       <w:r>
@@ -2283,6 +2247,7 @@
             <w14:round/>
           </w14:textOutline>
         </w:rPr>
+        <w:lastRenderedPageBreak/>
         <w:t>1 release que contribua para o branch master</w:t>
       </w:r>
       <w:r>
@@ -2805,7 +2770,6 @@
         <w:rPr>
           <w:noProof/>
         </w:rPr>
-        <w:lastRenderedPageBreak/>
         <w:drawing>
           <wp:anchor distT="0" distB="0" distL="114300" distR="114300" simplePos="0" relativeHeight="251666432" behindDoc="1" locked="0" layoutInCell="1" allowOverlap="1" wp14:anchorId="74F2E257" wp14:editId="3A1EADB0">
             <wp:simplePos x="0" y="0"/>
@@ -2958,6 +2922,7 @@
             <w14:round/>
           </w14:textOutline>
         </w:rPr>
+        <w:lastRenderedPageBreak/>
         <w:t xml:space="preserve">1 </w:t>
       </w:r>
       <w:r>
@@ -3762,24 +3727,7 @@
             <w14:round/>
           </w14:textOutline>
         </w:rPr>
-        <w:t xml:space="preserve">mensagem é </w:t>
-      </w:r>
-      <w:r>
-        <w:rPr>
-          <w:color w:val="000000" w:themeColor="text1"/>
-          <w14:shadow w14:blurRad="38100" w14:dist="19050" w14:dir="2700000" w14:sx="100000" w14:sy="100000" w14:kx="0" w14:ky="0" w14:algn="tl">
-            <w14:schemeClr w14:val="dk1">
-              <w14:alpha w14:val="60000"/>
-            </w14:schemeClr>
-          </w14:shadow>
-          <w14:textOutline w14:w="0" w14:cap="flat" w14:cmpd="sng" w14:algn="ctr">
-            <w14:noFill/>
-            <w14:prstDash w14:val="solid"/>
-            <w14:round/>
-          </w14:textOutline>
-        </w:rPr>
-        <w:lastRenderedPageBreak/>
-        <w:t>importante para ajudar a identificar as alterações feitas em um determinado commit e para ter uma visão geral do que foi modificado no repositório.</w:t>
+        <w:t>mensagem é importante para ajudar a identificar as alterações feitas em um determinado commit e para ter uma visão geral do que foi modificado no repositório.</w:t>
       </w:r>
     </w:p>
     <w:p>
@@ -3933,6 +3881,7 @@
         <w:rPr>
           <w:noProof/>
         </w:rPr>
+        <w:lastRenderedPageBreak/>
         <w:drawing>
           <wp:inline distT="0" distB="0" distL="0" distR="0" wp14:anchorId="72741453" wp14:editId="241FEC57">
             <wp:extent cx="3925173" cy="1685677"/>
@@ -4195,7 +4144,6 @@
         <w:rPr>
           <w:noProof/>
         </w:rPr>
-        <w:lastRenderedPageBreak/>
         <w:drawing>
           <wp:inline distT="0" distB="0" distL="0" distR="0" wp14:anchorId="3269AB7B" wp14:editId="196AD99F">
             <wp:extent cx="3967701" cy="1037210"/>
@@ -4581,6 +4529,7 @@
             <w14:round/>
           </w14:textOutline>
         </w:rPr>
+        <w:lastRenderedPageBreak/>
         <mc:AlternateContent>
           <mc:Choice Requires="wps">
             <w:drawing>

</xml_diff>